<commit_message>
updated readme project file
</commit_message>
<xml_diff>
--- a/README_Project.docx
+++ b/README_Project.docx
@@ -82,6 +82,7 @@
         </w:rPr>
         <w:t xml:space="preserve">First create the Employee using </w:t>
       </w:r>
+      <w:proofErr w:type="spellStart"/>
       <w:r>
         <w:rPr>
           <w:rFonts w:ascii="Times New Roman" w:hAnsi="Times New Roman" w:cs="Times New Roman"/>
@@ -92,6 +93,7 @@
         </w:rPr>
         <w:t>Bank_Employee_Creation</w:t>
       </w:r>
+      <w:proofErr w:type="spellEnd"/>
       <w:r>
         <w:rPr>
           <w:rFonts w:ascii="Times New Roman" w:hAnsi="Times New Roman" w:cs="Times New Roman"/>
@@ -134,6 +136,7 @@
         </w:rPr>
         <w:t xml:space="preserve">Next compile </w:t>
       </w:r>
+      <w:proofErr w:type="spellStart"/>
       <w:r>
         <w:rPr>
           <w:rFonts w:ascii="Times New Roman" w:hAnsi="Times New Roman" w:cs="Times New Roman"/>
@@ -144,6 +147,7 @@
         </w:rPr>
         <w:t>Bank_Employee</w:t>
       </w:r>
+      <w:proofErr w:type="spellEnd"/>
       <w:r>
         <w:rPr>
           <w:rFonts w:ascii="Times New Roman" w:hAnsi="Times New Roman" w:cs="Times New Roman"/>
@@ -162,6 +166,7 @@
         </w:rPr>
         <w:t xml:space="preserve"> this into Object file with name </w:t>
       </w:r>
+      <w:proofErr w:type="spellStart"/>
       <w:r>
         <w:rPr>
           <w:rFonts w:ascii="Times New Roman" w:hAnsi="Times New Roman" w:cs="Times New Roman"/>
@@ -172,6 +177,7 @@
         </w:rPr>
         <w:t>Bank_Employee</w:t>
       </w:r>
+      <w:proofErr w:type="spellEnd"/>
     </w:p>
     <w:p>
       <w:pPr>
@@ -196,6 +202,7 @@
         </w:rPr>
         <w:t xml:space="preserve">Also compile </w:t>
       </w:r>
+      <w:proofErr w:type="spellStart"/>
       <w:r>
         <w:rPr>
           <w:rFonts w:ascii="Times New Roman" w:hAnsi="Times New Roman" w:cs="Times New Roman"/>
@@ -206,6 +213,7 @@
         </w:rPr>
         <w:t>Bank_Customer</w:t>
       </w:r>
+      <w:proofErr w:type="spellEnd"/>
       <w:r>
         <w:rPr>
           <w:rFonts w:ascii="Times New Roman" w:hAnsi="Times New Roman" w:cs="Times New Roman"/>
@@ -248,15 +256,27 @@
         </w:rPr>
         <w:t xml:space="preserve">Now execute the file </w:t>
       </w:r>
-      <w:r>
-        <w:rPr>
-          <w:rFonts w:ascii="Times New Roman" w:hAnsi="Times New Roman" w:cs="Times New Roman"/>
-          <w:b/>
-          <w:bCs/>
-          <w:sz w:val="24"/>
-          <w:szCs w:val="24"/>
-        </w:rPr>
-        <w:t xml:space="preserve">Bank_Server.c </w:t>
+      <w:proofErr w:type="spellStart"/>
+      <w:r>
+        <w:rPr>
+          <w:rFonts w:ascii="Times New Roman" w:hAnsi="Times New Roman" w:cs="Times New Roman"/>
+          <w:b/>
+          <w:bCs/>
+          <w:sz w:val="24"/>
+          <w:szCs w:val="24"/>
+        </w:rPr>
+        <w:t>Bank_Server.c</w:t>
+      </w:r>
+      <w:proofErr w:type="spellEnd"/>
+      <w:r>
+        <w:rPr>
+          <w:rFonts w:ascii="Times New Roman" w:hAnsi="Times New Roman" w:cs="Times New Roman"/>
+          <w:b/>
+          <w:bCs/>
+          <w:sz w:val="24"/>
+          <w:szCs w:val="24"/>
+        </w:rPr>
+        <w:t xml:space="preserve"> </w:t>
       </w:r>
       <w:r>
         <w:rPr>
@@ -290,15 +310,27 @@
         </w:rPr>
         <w:t xml:space="preserve">Also execute the file </w:t>
       </w:r>
-      <w:r>
-        <w:rPr>
-          <w:rFonts w:ascii="Times New Roman" w:hAnsi="Times New Roman" w:cs="Times New Roman"/>
-          <w:b/>
-          <w:bCs/>
-          <w:sz w:val="24"/>
-          <w:szCs w:val="24"/>
-        </w:rPr>
-        <w:t xml:space="preserve">Connection_Stub_to_Server.c </w:t>
+      <w:proofErr w:type="spellStart"/>
+      <w:r>
+        <w:rPr>
+          <w:rFonts w:ascii="Times New Roman" w:hAnsi="Times New Roman" w:cs="Times New Roman"/>
+          <w:b/>
+          <w:bCs/>
+          <w:sz w:val="24"/>
+          <w:szCs w:val="24"/>
+        </w:rPr>
+        <w:t>Connection_Stub_to_Server.c</w:t>
+      </w:r>
+      <w:proofErr w:type="spellEnd"/>
+      <w:r>
+        <w:rPr>
+          <w:rFonts w:ascii="Times New Roman" w:hAnsi="Times New Roman" w:cs="Times New Roman"/>
+          <w:b/>
+          <w:bCs/>
+          <w:sz w:val="24"/>
+          <w:szCs w:val="24"/>
+        </w:rPr>
+        <w:t xml:space="preserve"> </w:t>
       </w:r>
       <w:r>
         <w:rPr>
@@ -332,6 +364,7 @@
         </w:rPr>
         <w:t xml:space="preserve">The file </w:t>
       </w:r>
+      <w:proofErr w:type="spellStart"/>
       <w:r>
         <w:rPr>
           <w:rFonts w:ascii="Times New Roman" w:hAnsi="Times New Roman" w:cs="Times New Roman"/>
@@ -342,6 +375,7 @@
         </w:rPr>
         <w:t>User_Details.h</w:t>
       </w:r>
+      <w:proofErr w:type="spellEnd"/>
       <w:r>
         <w:rPr>
           <w:rFonts w:ascii="Times New Roman" w:hAnsi="Times New Roman" w:cs="Times New Roman"/>
@@ -378,6 +412,124 @@
     <w:p>
       <w:pPr>
         <w:pStyle w:val="ListParagraph"/>
+        <w:numPr>
+          <w:ilvl w:val="0"/>
+          <w:numId w:val="1"/>
+        </w:numPr>
+        <w:rPr>
+          <w:rFonts w:ascii="Times New Roman" w:hAnsi="Times New Roman" w:cs="Times New Roman"/>
+          <w:b/>
+          <w:bCs/>
+          <w:sz w:val="24"/>
+          <w:szCs w:val="24"/>
+        </w:rPr>
+      </w:pPr>
+      <w:r>
+        <w:rPr>
+          <w:rFonts w:ascii="Times New Roman" w:hAnsi="Times New Roman" w:cs="Times New Roman"/>
+          <w:sz w:val="24"/>
+          <w:szCs w:val="24"/>
+        </w:rPr>
+        <w:t xml:space="preserve">The server consists of 3 files </w:t>
+      </w:r>
+      <w:proofErr w:type="spellStart"/>
+      <w:r>
+        <w:rPr>
+          <w:rFonts w:ascii="Times New Roman" w:hAnsi="Times New Roman" w:cs="Times New Roman"/>
+          <w:sz w:val="24"/>
+          <w:szCs w:val="24"/>
+        </w:rPr>
+        <w:t>Bank_Server.c</w:t>
+      </w:r>
+      <w:proofErr w:type="spellEnd"/>
+      <w:r>
+        <w:rPr>
+          <w:rFonts w:ascii="Times New Roman" w:hAnsi="Times New Roman" w:cs="Times New Roman"/>
+          <w:sz w:val="24"/>
+          <w:szCs w:val="24"/>
+        </w:rPr>
+        <w:t xml:space="preserve">, </w:t>
+      </w:r>
+      <w:proofErr w:type="spellStart"/>
+      <w:r>
+        <w:rPr>
+          <w:rFonts w:ascii="Times New Roman" w:hAnsi="Times New Roman" w:cs="Times New Roman"/>
+          <w:sz w:val="24"/>
+          <w:szCs w:val="24"/>
+        </w:rPr>
+        <w:t>Bank_Customer.c</w:t>
+      </w:r>
+      <w:proofErr w:type="spellEnd"/>
+      <w:r>
+        <w:rPr>
+          <w:rFonts w:ascii="Times New Roman" w:hAnsi="Times New Roman" w:cs="Times New Roman"/>
+          <w:sz w:val="24"/>
+          <w:szCs w:val="24"/>
+        </w:rPr>
+        <w:t xml:space="preserve">, </w:t>
+      </w:r>
+      <w:proofErr w:type="spellStart"/>
+      <w:r>
+        <w:rPr>
+          <w:rFonts w:ascii="Times New Roman" w:hAnsi="Times New Roman" w:cs="Times New Roman"/>
+          <w:sz w:val="24"/>
+          <w:szCs w:val="24"/>
+        </w:rPr>
+        <w:t>Bank_Employee.c</w:t>
+      </w:r>
+      <w:proofErr w:type="spellEnd"/>
+      <w:r>
+        <w:rPr>
+          <w:rFonts w:ascii="Times New Roman" w:hAnsi="Times New Roman" w:cs="Times New Roman"/>
+          <w:sz w:val="24"/>
+          <w:szCs w:val="24"/>
+        </w:rPr>
+        <w:t xml:space="preserve"> with user defined header files too.</w:t>
+      </w:r>
+    </w:p>
+    <w:p>
+      <w:pPr>
+        <w:pStyle w:val="ListParagraph"/>
+        <w:numPr>
+          <w:ilvl w:val="0"/>
+          <w:numId w:val="1"/>
+        </w:numPr>
+        <w:rPr>
+          <w:rFonts w:ascii="Times New Roman" w:hAnsi="Times New Roman" w:cs="Times New Roman"/>
+          <w:b/>
+          <w:bCs/>
+          <w:sz w:val="24"/>
+          <w:szCs w:val="24"/>
+        </w:rPr>
+      </w:pPr>
+      <w:r>
+        <w:rPr>
+          <w:rFonts w:ascii="Times New Roman" w:hAnsi="Times New Roman" w:cs="Times New Roman"/>
+          <w:sz w:val="24"/>
+          <w:szCs w:val="24"/>
+        </w:rPr>
+        <w:t>Depending on how user logins as employee/user the particular user/employee files are executed in the child and the server listens for other connections</w:t>
+      </w:r>
+    </w:p>
+    <w:p>
+      <w:pPr>
+        <w:pStyle w:val="ListParagraph"/>
+        <w:numPr>
+          <w:ilvl w:val="0"/>
+          <w:numId w:val="1"/>
+        </w:numPr>
+        <w:rPr>
+          <w:rFonts w:ascii="Times New Roman" w:hAnsi="Times New Roman" w:cs="Times New Roman"/>
+          <w:b/>
+          <w:bCs/>
+          <w:sz w:val="24"/>
+          <w:szCs w:val="24"/>
+        </w:rPr>
+      </w:pPr>
+    </w:p>
+    <w:p>
+      <w:pPr>
+        <w:pStyle w:val="ListParagraph"/>
         <w:rPr>
           <w:rFonts w:ascii="Times New Roman" w:hAnsi="Times New Roman" w:cs="Times New Roman"/>
           <w:sz w:val="24"/>
@@ -466,7 +618,25 @@
           <w:sz w:val="24"/>
           <w:szCs w:val="24"/>
         </w:rPr>
-        <w:t xml:space="preserve"> and there after depending on Type of Account i.e </w:t>
+        <w:t xml:space="preserve"> and there after depending on Type of Account </w:t>
+      </w:r>
+      <w:proofErr w:type="spellStart"/>
+      <w:r>
+        <w:rPr>
+          <w:rFonts w:ascii="Times New Roman" w:hAnsi="Times New Roman" w:cs="Times New Roman"/>
+          <w:sz w:val="24"/>
+          <w:szCs w:val="24"/>
+        </w:rPr>
+        <w:t>i.e</w:t>
+      </w:r>
+      <w:proofErr w:type="spellEnd"/>
+      <w:r>
+        <w:rPr>
+          <w:rFonts w:ascii="Times New Roman" w:hAnsi="Times New Roman" w:cs="Times New Roman"/>
+          <w:sz w:val="24"/>
+          <w:szCs w:val="24"/>
+        </w:rPr>
+        <w:t xml:space="preserve"> </w:t>
       </w:r>
       <w:r>
         <w:rPr>
@@ -1806,18 +1976,18 @@
 </file>
 
 <file path=customXml/item2.xml><?xml version="1.0" encoding="utf-8"?>
+<p:properties xmlns:p="http://schemas.microsoft.com/office/2006/metadata/properties" xmlns:xsi="http://www.w3.org/2001/XMLSchema-instance" xmlns:pc="http://schemas.microsoft.com/office/infopath/2007/PartnerControls">
+  <documentManagement/>
+</p:properties>
+</file>
+
+<file path=customXml/item3.xml><?xml version="1.0" encoding="utf-8"?>
 <?mso-contentType ?>
 <FormTemplates xmlns="http://schemas.microsoft.com/sharepoint/v3/contenttype/forms">
   <Display>DocumentLibraryForm</Display>
   <Edit>DocumentLibraryForm</Edit>
   <New>DocumentLibraryForm</New>
 </FormTemplates>
-</file>
-
-<file path=customXml/item3.xml><?xml version="1.0" encoding="utf-8"?>
-<p:properties xmlns:p="http://schemas.microsoft.com/office/2006/metadata/properties" xmlns:xsi="http://www.w3.org/2001/XMLSchema-instance" xmlns:pc="http://schemas.microsoft.com/office/infopath/2007/PartnerControls">
-  <documentManagement/>
-</p:properties>
 </file>
 
 <file path=customXml/itemProps1.xml><?xml version="1.0" encoding="utf-8"?>
@@ -1839,18 +2009,18 @@
 </file>
 
 <file path=customXml/itemProps2.xml><?xml version="1.0" encoding="utf-8"?>
-<ds:datastoreItem xmlns:ds="http://schemas.openxmlformats.org/officeDocument/2006/customXml" ds:itemID="{7E650D3D-53C2-469E-8DEE-BD6043CB6802}">
-  <ds:schemaRefs>
-    <ds:schemaRef ds:uri="http://schemas.microsoft.com/sharepoint/v3/contenttype/forms"/>
-  </ds:schemaRefs>
-</ds:datastoreItem>
-</file>
-
-<file path=customXml/itemProps3.xml><?xml version="1.0" encoding="utf-8"?>
 <ds:datastoreItem xmlns:ds="http://schemas.openxmlformats.org/officeDocument/2006/customXml" ds:itemID="{0755A7E0-7102-4CF9-B6B9-F7863C68D0AA}">
   <ds:schemaRefs>
     <ds:schemaRef ds:uri="http://schemas.microsoft.com/office/2006/metadata/properties"/>
     <ds:schemaRef ds:uri="http://schemas.microsoft.com/office/infopath/2007/PartnerControls"/>
   </ds:schemaRefs>
 </ds:datastoreItem>
+</file>
+
+<file path=customXml/itemProps3.xml><?xml version="1.0" encoding="utf-8"?>
+<ds:datastoreItem xmlns:ds="http://schemas.openxmlformats.org/officeDocument/2006/customXml" ds:itemID="{7E650D3D-53C2-469E-8DEE-BD6043CB6802}">
+  <ds:schemaRefs>
+    <ds:schemaRef ds:uri="http://schemas.microsoft.com/sharepoint/v3/contenttype/forms"/>
+  </ds:schemaRefs>
+</ds:datastoreItem>
 </file>
</xml_diff>